<commit_message>
Skrevet ferdig gruppens teamroller
</commit_message>
<xml_diff>
--- a/AP_Sprint1/Belbins teamroller (metoder).docx
+++ b/AP_Sprint1/Belbins teamroller (metoder).docx
@@ -13,7 +13,6 @@
           <w:lang w:val="en-US"/>
         </w:rPr>
       </w:pPr>
-      <w:proofErr w:type="spellStart"/>
       <w:r>
         <w:rPr>
           <w:rFonts w:ascii="Arial" w:hAnsi="Arial" w:cs="Arial"/>
@@ -23,139 +22,7 @@
           <w:szCs w:val="40"/>
           <w:lang w:val="en-US"/>
         </w:rPr>
-        <w:t>Belbins</w:t>
-      </w:r>
-      <w:proofErr w:type="spellEnd"/>
-      <w:r>
-        <w:rPr>
-          <w:rFonts w:ascii="Arial" w:hAnsi="Arial" w:cs="Arial"/>
-          <w:b/>
-          <w:bCs/>
-          <w:sz w:val="40"/>
-          <w:szCs w:val="40"/>
-          <w:lang w:val="en-US"/>
-        </w:rPr>
-        <w:t xml:space="preserve"> </w:t>
-      </w:r>
-      <w:proofErr w:type="spellStart"/>
-      <w:r>
-        <w:rPr>
-          <w:rFonts w:ascii="Arial" w:hAnsi="Arial" w:cs="Arial"/>
-          <w:b/>
-          <w:bCs/>
-          <w:sz w:val="40"/>
-          <w:szCs w:val="40"/>
-          <w:lang w:val="en-US"/>
-        </w:rPr>
-        <w:t>teamroller</w:t>
-      </w:r>
-      <w:proofErr w:type="spellEnd"/>
-      <w:r>
-        <w:rPr>
-          <w:rFonts w:ascii="Arial" w:hAnsi="Arial" w:cs="Arial"/>
-          <w:b/>
-          <w:bCs/>
-          <w:sz w:val="40"/>
-          <w:szCs w:val="40"/>
-          <w:lang w:val="en-US"/>
-        </w:rPr>
-        <w:t xml:space="preserve"> – </w:t>
-      </w:r>
-      <w:proofErr w:type="spellStart"/>
-      <w:r>
-        <w:rPr>
-          <w:rFonts w:ascii="Arial" w:hAnsi="Arial" w:cs="Arial"/>
-          <w:b/>
-          <w:bCs/>
-          <w:sz w:val="40"/>
-          <w:szCs w:val="40"/>
-          <w:lang w:val="en-US"/>
-        </w:rPr>
-        <w:t>hvordan</w:t>
-      </w:r>
-      <w:proofErr w:type="spellEnd"/>
-      <w:r>
-        <w:rPr>
-          <w:rFonts w:ascii="Arial" w:hAnsi="Arial" w:cs="Arial"/>
-          <w:b/>
-          <w:bCs/>
-          <w:sz w:val="40"/>
-          <w:szCs w:val="40"/>
-          <w:lang w:val="en-US"/>
-        </w:rPr>
-        <w:t xml:space="preserve"> </w:t>
-      </w:r>
-      <w:proofErr w:type="spellStart"/>
-      <w:r>
-        <w:rPr>
-          <w:rFonts w:ascii="Arial" w:hAnsi="Arial" w:cs="Arial"/>
-          <w:b/>
-          <w:bCs/>
-          <w:sz w:val="40"/>
-          <w:szCs w:val="40"/>
-          <w:lang w:val="en-US"/>
-        </w:rPr>
-        <w:t>lage</w:t>
-      </w:r>
-      <w:proofErr w:type="spellEnd"/>
-      <w:r>
-        <w:rPr>
-          <w:rFonts w:ascii="Arial" w:hAnsi="Arial" w:cs="Arial"/>
-          <w:b/>
-          <w:bCs/>
-          <w:sz w:val="40"/>
-          <w:szCs w:val="40"/>
-          <w:lang w:val="en-US"/>
-        </w:rPr>
-        <w:t xml:space="preserve"> </w:t>
-      </w:r>
-      <w:proofErr w:type="gramStart"/>
-      <w:r>
-        <w:rPr>
-          <w:rFonts w:ascii="Arial" w:hAnsi="Arial" w:cs="Arial"/>
-          <w:b/>
-          <w:bCs/>
-          <w:sz w:val="40"/>
-          <w:szCs w:val="40"/>
-          <w:lang w:val="en-US"/>
-        </w:rPr>
-        <w:t>et</w:t>
-      </w:r>
-      <w:proofErr w:type="gramEnd"/>
-      <w:r>
-        <w:rPr>
-          <w:rFonts w:ascii="Arial" w:hAnsi="Arial" w:cs="Arial"/>
-          <w:b/>
-          <w:bCs/>
-          <w:sz w:val="40"/>
-          <w:szCs w:val="40"/>
-          <w:lang w:val="en-US"/>
-        </w:rPr>
-        <w:t xml:space="preserve"> </w:t>
-      </w:r>
-      <w:proofErr w:type="spellStart"/>
-      <w:r>
-        <w:rPr>
-          <w:rFonts w:ascii="Arial" w:hAnsi="Arial" w:cs="Arial"/>
-          <w:b/>
-          <w:bCs/>
-          <w:sz w:val="40"/>
-          <w:szCs w:val="40"/>
-          <w:lang w:val="en-US"/>
-        </w:rPr>
-        <w:t>perfekt</w:t>
-      </w:r>
-      <w:proofErr w:type="spellEnd"/>
-      <w:r>
-        <w:rPr>
-          <w:rFonts w:ascii="Arial" w:hAnsi="Arial" w:cs="Arial"/>
-          <w:b/>
-          <w:bCs/>
-          <w:sz w:val="40"/>
-          <w:szCs w:val="40"/>
-          <w:lang w:val="en-US"/>
-        </w:rPr>
-        <w:t xml:space="preserve"> team? </w:t>
+        <w:t xml:space="preserve">Belbins teamroller – hvordan lage et perfekt team? </w:t>
       </w:r>
     </w:p>
     <w:p>
@@ -207,44 +74,19 @@
           <w:bCs/>
         </w:rPr>
       </w:pPr>
-      <w:proofErr w:type="spellStart"/>
-      <w:r>
-        <w:rPr>
-          <w:rFonts w:ascii="Times New Roman" w:hAnsi="Times New Roman" w:cs="Times New Roman"/>
-          <w:bCs/>
-        </w:rPr>
-        <w:t>Belbins</w:t>
-      </w:r>
-      <w:proofErr w:type="spellEnd"/>
-      <w:r>
-        <w:rPr>
-          <w:rFonts w:ascii="Times New Roman" w:hAnsi="Times New Roman" w:cs="Times New Roman"/>
-          <w:bCs/>
-        </w:rPr>
-        <w:t xml:space="preserve"> teamroller er et resultat som er forsket over et tiår av</w:t>
-      </w:r>
-      <w:r>
-        <w:rPr>
-          <w:rFonts w:ascii="Times New Roman" w:hAnsi="Times New Roman" w:cs="Times New Roman"/>
-          <w:bCs/>
-        </w:rPr>
-        <w:t xml:space="preserve"> Dr. R. Meredith </w:t>
-      </w:r>
-      <w:proofErr w:type="spellStart"/>
-      <w:r>
-        <w:rPr>
-          <w:rFonts w:ascii="Times New Roman" w:hAnsi="Times New Roman" w:cs="Times New Roman"/>
-          <w:bCs/>
-        </w:rPr>
-        <w:t>Belbin</w:t>
-      </w:r>
-      <w:proofErr w:type="spellEnd"/>
-      <w:r>
-        <w:rPr>
-          <w:rFonts w:ascii="Times New Roman" w:hAnsi="Times New Roman" w:cs="Times New Roman"/>
-          <w:bCs/>
-        </w:rPr>
-        <w:t xml:space="preserve"> ved Administrative Staff College.</w:t>
+      <w:r>
+        <w:rPr>
+          <w:rFonts w:ascii="Times New Roman" w:hAnsi="Times New Roman" w:cs="Times New Roman"/>
+          <w:bCs/>
+        </w:rPr>
+        <w:t>Belbins teamroller er et resultat som er forsket over et tiår av</w:t>
+      </w:r>
+      <w:r>
+        <w:rPr>
+          <w:rFonts w:ascii="Times New Roman" w:hAnsi="Times New Roman" w:cs="Times New Roman"/>
+          <w:bCs/>
+        </w:rPr>
+        <w:t xml:space="preserve"> Dr. R. Meredith Belbin ved Administrative Staff College.</w:t>
       </w:r>
       <w:r>
         <w:rPr>
@@ -258,14 +100,35 @@
           <w:rFonts w:ascii="Times New Roman" w:hAnsi="Times New Roman" w:cs="Times New Roman"/>
           <w:bCs/>
         </w:rPr>
-        <w:t>I forskningen ble det d</w:t>
-      </w:r>
-      <w:r>
-        <w:rPr>
-          <w:rFonts w:ascii="Times New Roman" w:hAnsi="Times New Roman" w:cs="Times New Roman"/>
-          <w:bCs/>
-        </w:rPr>
-        <w:t>okumentert at feil sammensatt</w:t>
+        <w:t>I</w:t>
+      </w:r>
+      <w:r>
+        <w:rPr>
+          <w:rFonts w:ascii="Times New Roman" w:hAnsi="Times New Roman" w:cs="Times New Roman"/>
+          <w:bCs/>
+        </w:rPr>
+        <w:t>følge dr. Belbins</w:t>
+      </w:r>
+      <w:r>
+        <w:rPr>
+          <w:rFonts w:ascii="Times New Roman" w:hAnsi="Times New Roman" w:cs="Times New Roman"/>
+          <w:bCs/>
+        </w:rPr>
+        <w:t xml:space="preserve"> </w:t>
+      </w:r>
+      <w:r>
+        <w:rPr>
+          <w:rFonts w:ascii="Times New Roman" w:hAnsi="Times New Roman" w:cs="Times New Roman"/>
+          <w:bCs/>
+        </w:rPr>
+        <w:t xml:space="preserve">hevde han </w:t>
+      </w:r>
+      <w:r>
+        <w:rPr>
+          <w:rFonts w:ascii="Times New Roman" w:hAnsi="Times New Roman" w:cs="Times New Roman"/>
+          <w:bCs/>
+        </w:rPr>
+        <w:t>at feil sammensatt</w:t>
       </w:r>
       <w:r>
         <w:rPr>
@@ -293,23 +156,7 @@
           <w:rFonts w:ascii="Times New Roman" w:hAnsi="Times New Roman" w:cs="Times New Roman"/>
           <w:bCs/>
         </w:rPr>
-        <w:t xml:space="preserve">For å forstå hvordan menneskelige organisasjoner fungerer, og hvordan vi kan få dem til å utvikle seg og fungere bedre, så representerer </w:t>
-      </w:r>
-      <w:proofErr w:type="spellStart"/>
-      <w:r>
-        <w:rPr>
-          <w:rFonts w:ascii="Times New Roman" w:hAnsi="Times New Roman" w:cs="Times New Roman"/>
-          <w:bCs/>
-        </w:rPr>
-        <w:t>Belbins</w:t>
-      </w:r>
-      <w:proofErr w:type="spellEnd"/>
-      <w:r>
-        <w:rPr>
-          <w:rFonts w:ascii="Times New Roman" w:hAnsi="Times New Roman" w:cs="Times New Roman"/>
-          <w:bCs/>
-        </w:rPr>
-        <w:t xml:space="preserve"> </w:t>
+        <w:t xml:space="preserve">For å forstå hvordan menneskelige organisasjoner fungerer, og hvordan vi kan få dem til å utvikle seg og fungere bedre, så representerer Belbins </w:t>
       </w:r>
       <w:r>
         <w:rPr>
@@ -397,21 +244,12 @@
           <w:b/>
         </w:rPr>
       </w:pPr>
-      <w:proofErr w:type="spellStart"/>
       <w:r>
         <w:rPr>
           <w:rFonts w:ascii="Times New Roman" w:hAnsi="Times New Roman" w:cs="Times New Roman"/>
           <w:b/>
         </w:rPr>
-        <w:t>Belbins</w:t>
-      </w:r>
-      <w:proofErr w:type="spellEnd"/>
-      <w:r>
-        <w:rPr>
-          <w:rFonts w:ascii="Times New Roman" w:hAnsi="Times New Roman" w:cs="Times New Roman"/>
-          <w:b/>
-        </w:rPr>
-        <w:t xml:space="preserve"> </w:t>
+        <w:t xml:space="preserve">Belbins </w:t>
       </w:r>
       <w:r>
         <w:rPr>
@@ -479,7 +317,7 @@
         <w:rPr>
           <w:rFonts w:ascii="Times New Roman" w:hAnsi="Times New Roman" w:cs="Times New Roman"/>
         </w:rPr>
-        <w:t xml:space="preserve"> Vegard?</w:t>
+        <w:t xml:space="preserve"> </w:t>
       </w:r>
     </w:p>
     <w:p>
@@ -515,7 +353,13 @@
         <w:rPr>
           <w:rFonts w:ascii="Times New Roman" w:hAnsi="Times New Roman" w:cs="Times New Roman"/>
         </w:rPr>
-        <w:t xml:space="preserve"> Torstein ? </w:t>
+        <w:t xml:space="preserve"> </w:t>
+      </w:r>
+      <w:r>
+        <w:rPr>
+          <w:rFonts w:ascii="Times New Roman" w:hAnsi="Times New Roman" w:cs="Times New Roman"/>
+        </w:rPr>
+        <w:t xml:space="preserve"> </w:t>
       </w:r>
     </w:p>
     <w:p>
@@ -547,14 +391,12 @@
           <w:rFonts w:ascii="Times New Roman" w:hAnsi="Times New Roman" w:cs="Times New Roman"/>
         </w:rPr>
       </w:pPr>
-      <w:proofErr w:type="spellStart"/>
       <w:r>
         <w:rPr>
           <w:rFonts w:ascii="Times New Roman" w:hAnsi="Times New Roman" w:cs="Times New Roman"/>
         </w:rPr>
         <w:t>Ressursinnhenter</w:t>
       </w:r>
-      <w:proofErr w:type="spellEnd"/>
       <w:r>
         <w:rPr>
           <w:rFonts w:ascii="Times New Roman" w:hAnsi="Times New Roman" w:cs="Times New Roman"/>
@@ -572,20 +414,6 @@
           <w:rFonts w:ascii="Times New Roman" w:hAnsi="Times New Roman" w:cs="Times New Roman"/>
         </w:rPr>
         <w:t xml:space="preserve"> </w:t>
-      </w:r>
-      <w:proofErr w:type="spellStart"/>
-      <w:r>
-        <w:rPr>
-          <w:rFonts w:ascii="Times New Roman" w:hAnsi="Times New Roman" w:cs="Times New Roman"/>
-        </w:rPr>
-        <w:t>vegard</w:t>
-      </w:r>
-      <w:proofErr w:type="spellEnd"/>
-      <w:r>
-        <w:rPr>
-          <w:rFonts w:ascii="Times New Roman" w:hAnsi="Times New Roman" w:cs="Times New Roman"/>
-        </w:rPr>
-        <w:t xml:space="preserve">? </w:t>
       </w:r>
     </w:p>
     <w:p>
@@ -753,21 +581,12 @@
           <w:rFonts w:ascii="Times New Roman" w:hAnsi="Times New Roman" w:cs="Times New Roman"/>
         </w:rPr>
       </w:pPr>
-      <w:proofErr w:type="spellStart"/>
-      <w:r>
-        <w:rPr>
-          <w:rFonts w:ascii="Times New Roman" w:hAnsi="Times New Roman" w:cs="Times New Roman"/>
-          <w:bCs/>
-        </w:rPr>
-        <w:t>Belbinstest</w:t>
-      </w:r>
-      <w:proofErr w:type="spellEnd"/>
-      <w:r>
-        <w:rPr>
-          <w:rFonts w:ascii="Times New Roman" w:hAnsi="Times New Roman" w:cs="Times New Roman"/>
-          <w:bCs/>
-        </w:rPr>
-        <w:t xml:space="preserve"> e</w:t>
+      <w:r>
+        <w:rPr>
+          <w:rFonts w:ascii="Times New Roman" w:hAnsi="Times New Roman" w:cs="Times New Roman"/>
+          <w:bCs/>
+        </w:rPr>
+        <w:t>Belbinstest e</w:t>
       </w:r>
       <w:r>
         <w:rPr>
@@ -887,16 +706,8 @@
         <w:rPr>
           <w:rFonts w:ascii="Times New Roman" w:hAnsi="Times New Roman" w:cs="Times New Roman"/>
         </w:rPr>
-        <w:t xml:space="preserve">Gruppen har satt oss inn i teamrolle-modellen til </w:t>
-      </w:r>
-      <w:proofErr w:type="spellStart"/>
-      <w:r>
-        <w:rPr>
-          <w:rFonts w:ascii="Times New Roman" w:hAnsi="Times New Roman" w:cs="Times New Roman"/>
-        </w:rPr>
-        <w:t>Belbin</w:t>
-      </w:r>
-      <w:proofErr w:type="spellEnd"/>
+        <w:t>Gruppen har satt oss inn i teamrolle-modellen til Belbin</w:t>
+      </w:r>
       <w:r>
         <w:rPr>
           <w:rFonts w:ascii="Times New Roman" w:hAnsi="Times New Roman" w:cs="Times New Roman"/>
@@ -941,70 +752,25 @@
           <w:rFonts w:ascii="Times New Roman" w:hAnsi="Times New Roman" w:cs="Times New Roman"/>
         </w:rPr>
       </w:pPr>
-      <w:bookmarkStart w:id="0" w:name="_GoBack"/>
-      <w:bookmarkEnd w:id="0"/>
-    </w:p>
-    <w:p>
-      <w:pPr>
-        <w:rPr>
-          <w:rFonts w:ascii="Times New Roman" w:hAnsi="Times New Roman" w:cs="Times New Roman"/>
-        </w:rPr>
-      </w:pPr>
-      <w:r>
-        <w:rPr>
-          <w:rFonts w:ascii="Times New Roman" w:hAnsi="Times New Roman" w:cs="Times New Roman"/>
-          <w:highlight w:val="yellow"/>
+      <w:bookmarkStart w:id="0" w:name="_Toc190789810"/>
+    </w:p>
+    <w:p>
+      <w:pPr>
+        <w:rPr>
+          <w:rFonts w:ascii="Times New Roman" w:hAnsi="Times New Roman" w:cs="Times New Roman"/>
+          <w:b/>
+        </w:rPr>
+      </w:pPr>
+      <w:r>
+        <w:rPr>
+          <w:rFonts w:ascii="Times New Roman" w:hAnsi="Times New Roman" w:cs="Times New Roman"/>
+          <w:b/>
         </w:rPr>
         <w:lastRenderedPageBreak/>
-        <w:t>MÅ BLI ENIG OG FINNE ULIKE ROLLER SOM VI MENER PASSER GRUPPEN:</w:t>
-      </w:r>
-      <w:bookmarkStart w:id="1" w:name="_Toc190789810"/>
-    </w:p>
-    <w:p>
-      <w:pPr>
-        <w:rPr>
-          <w:rFonts w:ascii="Times New Roman" w:hAnsi="Times New Roman" w:cs="Times New Roman"/>
-        </w:rPr>
-      </w:pPr>
-    </w:p>
-    <w:p>
-      <w:pPr>
-        <w:rPr>
-          <w:rFonts w:ascii="Times New Roman" w:hAnsi="Times New Roman" w:cs="Times New Roman"/>
-          <w:b/>
-        </w:rPr>
-      </w:pPr>
-      <w:r>
-        <w:rPr>
-          <w:rFonts w:ascii="Times New Roman" w:hAnsi="Times New Roman" w:cs="Times New Roman"/>
-          <w:b/>
-        </w:rPr>
         <w:t xml:space="preserve">Gruppens teammodell: </w:t>
       </w:r>
     </w:p>
-    <w:p>
-      <w:pPr>
-        <w:rPr>
-          <w:rFonts w:ascii="Times New Roman" w:hAnsi="Times New Roman" w:cs="Times New Roman"/>
-          <w:b/>
-        </w:rPr>
-      </w:pPr>
-    </w:p>
-    <w:p>
-      <w:pPr>
-        <w:rPr>
-          <w:rFonts w:ascii="Times New Roman" w:hAnsi="Times New Roman" w:cs="Times New Roman"/>
-          <w:b/>
-        </w:rPr>
-      </w:pPr>
-      <w:r>
-        <w:rPr>
-          <w:rFonts w:ascii="Times New Roman" w:hAnsi="Times New Roman" w:cs="Times New Roman"/>
-          <w:b/>
-        </w:rPr>
-        <w:t xml:space="preserve">SP /Spesialist </w:t>
-      </w:r>
-    </w:p>
+    <w:bookmarkEnd w:id="0"/>
     <w:p>
       <w:pPr>
         <w:rPr>
@@ -1015,31 +781,108 @@
     <w:p>
       <w:pPr>
         <w:pStyle w:val="Overskrift3"/>
-      </w:pPr>
-      <w:r>
-        <w:t xml:space="preserve">2.6.1 </w:t>
-      </w:r>
-      <w:proofErr w:type="spellStart"/>
-      <w:r>
-        <w:t>Implementor</w:t>
-      </w:r>
-      <w:proofErr w:type="spellEnd"/>
-      <w:r>
+        <w:rPr>
+          <w:lang w:val="en-US"/>
+        </w:rPr>
+      </w:pPr>
+      <w:bookmarkStart w:id="1" w:name="_Toc190789811"/>
+      <w:r>
+        <w:rPr>
+          <w:lang w:val="en-US"/>
+        </w:rPr>
+        <w:t>1. PL – plant / SH – Shaper</w:t>
+      </w:r>
+      <w:r>
+        <w:rPr>
+          <w:lang w:val="en-US"/>
+        </w:rPr>
         <w:t>:</w:t>
       </w:r>
       <w:bookmarkEnd w:id="1"/>
-    </w:p>
-    <w:p>
-      <w:pPr>
-        <w:rPr>
-          <w:rFonts w:ascii="Times New Roman" w:hAnsi="Times New Roman" w:cs="Times New Roman"/>
-        </w:rPr>
-      </w:pPr>
-      <w:r>
-        <w:rPr>
-          <w:rFonts w:ascii="Times New Roman" w:hAnsi="Times New Roman" w:cs="Times New Roman"/>
-        </w:rPr>
-        <w:t xml:space="preserve">Iverksetteren som ofte har utviser en indre kontroll, er praktisk og forutsigbar er representert i gruppa vår. </w:t>
+      <w:r>
+        <w:rPr>
+          <w:lang w:val="en-US"/>
+        </w:rPr>
+        <w:t xml:space="preserve"> </w:t>
+      </w:r>
+    </w:p>
+    <w:p>
+      <w:pPr>
+        <w:rPr>
+          <w:rFonts w:ascii="Times New Roman" w:hAnsi="Times New Roman" w:cs="Times New Roman"/>
+        </w:rPr>
+      </w:pPr>
+      <w:r>
+        <w:rPr>
+          <w:rFonts w:ascii="Times New Roman" w:hAnsi="Times New Roman" w:cs="Times New Roman"/>
+        </w:rPr>
+        <w:t>Begge rollene kan ha sterk lederskapsroll</w:t>
+      </w:r>
+      <w:r>
+        <w:rPr>
+          <w:rFonts w:ascii="Times New Roman" w:hAnsi="Times New Roman" w:cs="Times New Roman"/>
+        </w:rPr>
+        <w:t xml:space="preserve">, men vil ha ulik stil. </w:t>
+      </w:r>
+      <w:r>
+        <w:rPr>
+          <w:rFonts w:ascii="Times New Roman" w:hAnsi="Times New Roman" w:cs="Times New Roman"/>
+        </w:rPr>
+        <w:t>En PL er en god leder som kan iverksette og operasjonalisere nye idéer, men</w:t>
+      </w:r>
+      <w:r>
+        <w:rPr>
+          <w:rFonts w:ascii="Times New Roman" w:hAnsi="Times New Roman" w:cs="Times New Roman"/>
+        </w:rPr>
+        <w:t>s</w:t>
+      </w:r>
+      <w:r>
+        <w:rPr>
+          <w:rFonts w:ascii="Times New Roman" w:hAnsi="Times New Roman" w:cs="Times New Roman"/>
+        </w:rPr>
+        <w:t xml:space="preserve"> e</w:t>
+      </w:r>
+      <w:r>
+        <w:rPr>
+          <w:rFonts w:ascii="Times New Roman" w:hAnsi="Times New Roman" w:cs="Times New Roman"/>
+        </w:rPr>
+        <w:t>n SH</w:t>
+      </w:r>
+      <w:r>
+        <w:rPr>
+          <w:rFonts w:ascii="Times New Roman" w:hAnsi="Times New Roman" w:cs="Times New Roman"/>
+        </w:rPr>
+        <w:t xml:space="preserve"> </w:t>
+      </w:r>
+      <w:r>
+        <w:rPr>
+          <w:rFonts w:ascii="Times New Roman" w:hAnsi="Times New Roman" w:cs="Times New Roman"/>
+        </w:rPr>
+        <w:t>regjerer mest som</w:t>
+      </w:r>
+      <w:r>
+        <w:rPr>
+          <w:rFonts w:ascii="Times New Roman" w:hAnsi="Times New Roman" w:cs="Times New Roman"/>
+        </w:rPr>
+        <w:t xml:space="preserve"> en tydelig pådriver og faglig profesjonell. </w:t>
+      </w:r>
+      <w:r>
+        <w:rPr>
+          <w:rFonts w:ascii="Times New Roman" w:hAnsi="Times New Roman" w:cs="Times New Roman"/>
+        </w:rPr>
+        <w:t xml:space="preserve">Det er den personen som kommer på idéen som får ansvaret for å iverksette. </w:t>
+      </w:r>
+      <w:r>
+        <w:rPr>
+          <w:rFonts w:ascii="Times New Roman" w:hAnsi="Times New Roman" w:cs="Times New Roman"/>
+        </w:rPr>
+        <w:t xml:space="preserve">Men SH kan være for pågående og krevende til å få det beste ut av kreativiteten. </w:t>
+      </w:r>
+      <w:r>
+        <w:rPr>
+          <w:rFonts w:ascii="Times New Roman" w:hAnsi="Times New Roman" w:cs="Times New Roman"/>
+        </w:rPr>
+        <w:t xml:space="preserve">Som en SH vil ikke gruppen bli utsatt for drivkraft under press, men vil ha mellommenneskelig forståelse. </w:t>
       </w:r>
     </w:p>
     <w:p>
@@ -1056,12 +899,24 @@
           <w:lang w:val="en-US"/>
         </w:rPr>
       </w:pPr>
-      <w:bookmarkStart w:id="2" w:name="_Toc190789811"/>
+      <w:bookmarkStart w:id="2" w:name="_Toc190789812"/>
       <w:r>
         <w:rPr>
           <w:lang w:val="en-US"/>
         </w:rPr>
-        <w:t>2.6.2 PL – plant / ME – Monitor evaluator:</w:t>
+        <w:t>2.</w:t>
+      </w:r>
+      <w:r>
+        <w:rPr>
+          <w:lang w:val="en-US"/>
+        </w:rPr>
+        <w:t xml:space="preserve"> </w:t>
+      </w:r>
+      <w:r>
+        <w:rPr>
+          <w:lang w:val="en-US"/>
+        </w:rPr>
+        <w:t>RI – Ressource Investigator</w:t>
       </w:r>
       <w:bookmarkEnd w:id="2"/>
       <w:r>
@@ -1070,58 +925,48 @@
         </w:rPr>
         <w:t xml:space="preserve"> </w:t>
       </w:r>
-      <w:r>
-        <w:rPr>
-          <w:b/>
-          <w:lang w:val="en-US"/>
-        </w:rPr>
-        <w:t>MUST</w:t>
-      </w:r>
-      <w:r>
-        <w:rPr>
-          <w:lang w:val="en-US"/>
+    </w:p>
+    <w:p>
+      <w:pPr>
+        <w:rPr>
+          <w:rFonts w:ascii="Times New Roman" w:hAnsi="Times New Roman" w:cs="Times New Roman"/>
+        </w:rPr>
+      </w:pPr>
+      <w:r>
+        <w:rPr>
+          <w:rFonts w:ascii="Times New Roman" w:hAnsi="Times New Roman" w:cs="Times New Roman"/>
+        </w:rPr>
+        <w:t>En RI</w:t>
+      </w:r>
+      <w:r>
+        <w:rPr>
+          <w:rFonts w:ascii="Times New Roman" w:hAnsi="Times New Roman" w:cs="Times New Roman"/>
         </w:rPr>
         <w:t xml:space="preserve"> </w:t>
       </w:r>
-    </w:p>
-    <w:p>
-      <w:pPr>
-        <w:rPr>
-          <w:rFonts w:ascii="Times New Roman" w:hAnsi="Times New Roman" w:cs="Times New Roman"/>
-        </w:rPr>
-      </w:pPr>
-      <w:r>
-        <w:rPr>
-          <w:rFonts w:ascii="Times New Roman" w:hAnsi="Times New Roman" w:cs="Times New Roman"/>
-        </w:rPr>
-        <w:t xml:space="preserve">Som nevnt så er </w:t>
-      </w:r>
-      <w:proofErr w:type="spellStart"/>
-      <w:r>
-        <w:rPr>
-          <w:rFonts w:ascii="Times New Roman" w:hAnsi="Times New Roman" w:cs="Times New Roman"/>
-        </w:rPr>
-        <w:t>PL</w:t>
-      </w:r>
-      <w:proofErr w:type="spellEnd"/>
-      <w:r>
-        <w:rPr>
-          <w:rFonts w:ascii="Times New Roman" w:hAnsi="Times New Roman" w:cs="Times New Roman"/>
-        </w:rPr>
-        <w:t xml:space="preserve"> en god leder som iverksette og operasjonalisere nye ideer.  Vårt inntrykk er at denne rollen flyter litt i gruppen. Ofte er det den personen som kommer på ideen som får ansvaret for å iverksette den. Vi har vår tvil til at dette er optimalt, men så langt har det fungert ganske bra.</w:t>
-      </w:r>
-    </w:p>
-    <w:p>
-      <w:pPr>
-        <w:rPr>
-          <w:rFonts w:ascii="Times New Roman" w:hAnsi="Times New Roman" w:cs="Times New Roman"/>
-        </w:rPr>
-      </w:pPr>
-      <w:r>
-        <w:rPr>
-          <w:rFonts w:ascii="Times New Roman" w:hAnsi="Times New Roman" w:cs="Times New Roman"/>
-        </w:rPr>
-        <w:t>ME med sine styrker i strategi og operativt lederskap har vi ikke brukt noe særlig. Siden lederrollen har en tendens til å flyte litt rundt på de forskjellige gruppemedlemmene.</w:t>
+      <w:r>
+        <w:rPr>
+          <w:rFonts w:ascii="Times New Roman" w:hAnsi="Times New Roman" w:cs="Times New Roman"/>
+        </w:rPr>
+        <w:t>er utadvendte og entusiasti</w:t>
+      </w:r>
+      <w:r>
+        <w:rPr>
+          <w:rFonts w:ascii="Times New Roman" w:hAnsi="Times New Roman" w:cs="Times New Roman"/>
+        </w:rPr>
+        <w:t>ske som er gode til å undersøke og</w:t>
+      </w:r>
+      <w:r>
+        <w:rPr>
+          <w:rFonts w:ascii="Times New Roman" w:hAnsi="Times New Roman" w:cs="Times New Roman"/>
+        </w:rPr>
+        <w:t xml:space="preserve"> gi tilbakemeldinger på </w:t>
+      </w:r>
+      <w:r>
+        <w:rPr>
+          <w:rFonts w:ascii="Times New Roman" w:hAnsi="Times New Roman" w:cs="Times New Roman"/>
+        </w:rPr>
+        <w:t xml:space="preserve">idéer. RI liker også det opplevelsesrike og muligheten for å kunne etablere nye kontakter. På sin side vil en RI være en utmerket leder for en Coordinator (CO). </w:t>
       </w:r>
     </w:p>
     <w:p>
@@ -1134,111 +979,45 @@
     <w:p>
       <w:pPr>
         <w:pStyle w:val="Overskrift3"/>
-        <w:rPr>
-          <w:lang w:val="en-US"/>
-        </w:rPr>
-      </w:pPr>
-      <w:bookmarkStart w:id="3" w:name="_Toc190789812"/>
-      <w:r>
-        <w:rPr>
-          <w:lang w:val="en-US"/>
-        </w:rPr>
-        <w:t xml:space="preserve">2.6.3 </w:t>
-      </w:r>
-      <w:r>
-        <w:rPr>
-          <w:lang w:val="en-US"/>
-        </w:rPr>
-        <w:t xml:space="preserve">RI – </w:t>
-      </w:r>
-      <w:proofErr w:type="spellStart"/>
-      <w:r>
-        <w:rPr>
-          <w:lang w:val="en-US"/>
-        </w:rPr>
-        <w:t>Ressource</w:t>
-      </w:r>
-      <w:proofErr w:type="spellEnd"/>
-      <w:r>
-        <w:rPr>
-          <w:lang w:val="en-US"/>
-        </w:rPr>
-        <w:t xml:space="preserve"> Investigator/ CO </w:t>
-      </w:r>
-      <w:proofErr w:type="spellStart"/>
-      <w:r>
-        <w:rPr>
-          <w:lang w:val="en-US"/>
-        </w:rPr>
-        <w:t>CO</w:t>
-      </w:r>
-      <w:proofErr w:type="spellEnd"/>
-      <w:r>
-        <w:rPr>
-          <w:lang w:val="en-US"/>
-        </w:rPr>
-        <w:t xml:space="preserve"> – </w:t>
-      </w:r>
-      <w:proofErr w:type="spellStart"/>
-      <w:r>
-        <w:rPr>
-          <w:lang w:val="en-US"/>
-        </w:rPr>
-        <w:t>Cordinator</w:t>
+      </w:pPr>
+      <w:bookmarkStart w:id="3" w:name="_Toc190789813"/>
+      <w:r>
+        <w:t xml:space="preserve">3. </w:t>
+      </w:r>
+      <w:r>
+        <w:t>SP</w:t>
+      </w:r>
+      <w:r>
+        <w:t xml:space="preserve"> – Specialist</w:t>
+      </w:r>
+      <w:r>
+        <w:t xml:space="preserve"> / </w:t>
       </w:r>
       <w:bookmarkEnd w:id="3"/>
-      <w:proofErr w:type="spellEnd"/>
-    </w:p>
-    <w:p>
-      <w:pPr>
-        <w:rPr>
-          <w:rFonts w:ascii="Times New Roman" w:hAnsi="Times New Roman" w:cs="Times New Roman"/>
-        </w:rPr>
-      </w:pPr>
-      <w:r>
-        <w:rPr>
-          <w:rFonts w:ascii="Times New Roman" w:hAnsi="Times New Roman" w:cs="Times New Roman"/>
-        </w:rPr>
-        <w:t>Rollene er gode på samspill, men d</w:t>
-      </w:r>
-      <w:r>
-        <w:rPr>
-          <w:rFonts w:ascii="Times New Roman" w:hAnsi="Times New Roman" w:cs="Times New Roman"/>
-        </w:rPr>
-        <w:t>e jobber på helt unike måter. RI</w:t>
-      </w:r>
-      <w:r>
-        <w:rPr>
-          <w:rFonts w:ascii="Times New Roman" w:hAnsi="Times New Roman" w:cs="Times New Roman"/>
-        </w:rPr>
-        <w:t xml:space="preserve"> liker det opplevelsesrike og muligheten for å etablere nye kontakter. CO foretrekker å trekke sammen ressurser og bidra til at de arbeider i harmoni mot et felles mål. </w:t>
-      </w:r>
-    </w:p>
-    <w:p>
-      <w:pPr>
-        <w:rPr>
-          <w:rFonts w:ascii="Times New Roman" w:hAnsi="Times New Roman" w:cs="Times New Roman"/>
-        </w:rPr>
-      </w:pPr>
-      <w:r>
-        <w:rPr>
-          <w:rFonts w:ascii="Times New Roman" w:hAnsi="Times New Roman" w:cs="Times New Roman"/>
-        </w:rPr>
-        <w:t xml:space="preserve">I vår gruppe så er det nok CO – </w:t>
-      </w:r>
-      <w:proofErr w:type="spellStart"/>
-      <w:r>
-        <w:rPr>
-          <w:rFonts w:ascii="Times New Roman" w:hAnsi="Times New Roman" w:cs="Times New Roman"/>
-        </w:rPr>
-        <w:t>Cordinator</w:t>
-      </w:r>
-      <w:proofErr w:type="spellEnd"/>
-      <w:r>
-        <w:rPr>
-          <w:rFonts w:ascii="Times New Roman" w:hAnsi="Times New Roman" w:cs="Times New Roman"/>
-        </w:rPr>
-        <w:t xml:space="preserve"> som regjerer mest. Vi jobber mot ett felles mål og alle vil ha en god harmoni i gruppen. </w:t>
+      <w:r>
+        <w:t xml:space="preserve">CF - Completer Finisher </w:t>
+      </w:r>
+    </w:p>
+    <w:p>
+      <w:pPr>
+        <w:rPr>
+          <w:rFonts w:ascii="Times New Roman" w:hAnsi="Times New Roman" w:cs="Times New Roman"/>
+        </w:rPr>
+      </w:pPr>
+      <w:r>
+        <w:rPr>
+          <w:rFonts w:ascii="Times New Roman" w:hAnsi="Times New Roman" w:cs="Times New Roman"/>
+        </w:rPr>
+        <w:t xml:space="preserve">Både SP og CF er svært opptatt av å nå eller etterleve høye kvalitetsstandarder i sitt arbeid, samt har gode evner med planlegging. For SP er </w:t>
+      </w:r>
+      <w:r>
+        <w:t xml:space="preserve">presisjon, kvalitet og standarder viktige elementer. </w:t>
+      </w:r>
+      <w:r>
+        <w:rPr>
+          <w:rFonts w:ascii="Times New Roman" w:hAnsi="Times New Roman" w:cs="Times New Roman"/>
+        </w:rPr>
+        <w:t xml:space="preserve">Gruppen er flinke til å sette medlemmer med god kunnskap innen ett tema, dette er med hensyn på grunn av tidsfrist og mye som skal læres på kort tid. Dette vil ikke si at gruppen vil overkjøre noen på noen måter, men derimot å komme til enighet. </w:t>
       </w:r>
     </w:p>
     <w:p>
@@ -1252,177 +1031,78 @@
       <w:pPr>
         <w:pStyle w:val="Overskrift3"/>
       </w:pPr>
-      <w:bookmarkStart w:id="4" w:name="_Toc190789813"/>
-      <w:r>
-        <w:t xml:space="preserve">2.6.4 SH – </w:t>
-      </w:r>
-      <w:proofErr w:type="spellStart"/>
-      <w:r>
-        <w:t>Shaper</w:t>
-      </w:r>
-      <w:proofErr w:type="spellEnd"/>
-      <w:r>
-        <w:t xml:space="preserve"> / CO CO-</w:t>
-      </w:r>
-      <w:proofErr w:type="spellStart"/>
-      <w:r>
-        <w:t>Cordinator</w:t>
+      <w:bookmarkStart w:id="4" w:name="_Toc190789815"/>
+      <w:r>
+        <w:t>4.</w:t>
+      </w:r>
+      <w:r>
+        <w:t xml:space="preserve"> </w:t>
+      </w:r>
+      <w:r>
+        <w:t>TW</w:t>
+      </w:r>
+      <w:r>
+        <w:t xml:space="preserve"> –</w:t>
+      </w:r>
+      <w:r>
+        <w:t xml:space="preserve"> Team Worker /</w:t>
       </w:r>
       <w:bookmarkEnd w:id="4"/>
-      <w:proofErr w:type="spellEnd"/>
-    </w:p>
-    <w:p>
-      <w:pPr>
-        <w:rPr>
-          <w:rFonts w:ascii="Times New Roman" w:hAnsi="Times New Roman" w:cs="Times New Roman"/>
-        </w:rPr>
-      </w:pPr>
-      <w:r>
-        <w:rPr>
-          <w:rFonts w:ascii="Times New Roman" w:hAnsi="Times New Roman" w:cs="Times New Roman"/>
-        </w:rPr>
-        <w:t xml:space="preserve">Som nevnt over så er det CO – </w:t>
-      </w:r>
-      <w:proofErr w:type="spellStart"/>
-      <w:r>
-        <w:rPr>
-          <w:rFonts w:ascii="Times New Roman" w:hAnsi="Times New Roman" w:cs="Times New Roman"/>
-        </w:rPr>
-        <w:t>Cordinator</w:t>
-      </w:r>
-      <w:proofErr w:type="spellEnd"/>
-      <w:r>
-        <w:rPr>
-          <w:rFonts w:ascii="Times New Roman" w:hAnsi="Times New Roman" w:cs="Times New Roman"/>
-        </w:rPr>
-        <w:t xml:space="preserve"> som blir brukt. VI er flinke til å sette dem som har kunnskaper fra før av innen ett tema , dette på grunn av tidspress og mye som skal læres på kort tid. Dette betyr ikke at vi overkjører noen på noen måte, men at vi fort kommer til enighet på å basere oss på dette.</w:t>
-      </w:r>
-    </w:p>
-    <w:p>
-      <w:pPr>
-        <w:rPr>
-          <w:rFonts w:ascii="Times New Roman" w:hAnsi="Times New Roman" w:cs="Times New Roman"/>
-          <w:b/>
-        </w:rPr>
-      </w:pPr>
-    </w:p>
-    <w:p>
-      <w:pPr>
-        <w:pStyle w:val="Overskrift3"/>
-      </w:pPr>
-      <w:bookmarkStart w:id="5" w:name="_Toc190789814"/>
-      <w:r>
-        <w:t xml:space="preserve">2.6.5 </w:t>
-      </w:r>
-      <w:r>
-        <w:t xml:space="preserve">ME – Monitor </w:t>
-      </w:r>
-      <w:proofErr w:type="spellStart"/>
-      <w:r>
-        <w:t>Evaluator</w:t>
-      </w:r>
+      <w:r>
+        <w:t xml:space="preserve"> CO – Co-ordinator </w:t>
+      </w:r>
+    </w:p>
+    <w:p>
+      <w:r>
+        <w:t xml:space="preserve">Begge rollene trives best med enighet og harmoni. </w:t>
+      </w:r>
+      <w:r>
+        <w:t>Gruppen ser seg positiv til de som er støttende medlemmer i et team som er opptatt av andre og empatiske. TW er god med å arb</w:t>
+      </w:r>
+      <w:r>
+        <w:t>eide for vanskelige personer., mens CO</w:t>
+      </w:r>
+      <w:r>
+        <w:t xml:space="preserve"> </w:t>
+      </w:r>
+      <w:r>
+        <w:t xml:space="preserve">er </w:t>
+      </w:r>
+      <w:r>
+        <w:t xml:space="preserve">derimot </w:t>
+      </w:r>
+      <w:r>
+        <w:t xml:space="preserve">flinkere til å håndtere en gruppe. </w:t>
+      </w:r>
+      <w:r>
+        <w:t>Dette er en rolle flere i gruppen ønsker å ta når det trengs.</w:t>
+      </w:r>
+    </w:p>
+    <w:p/>
+    <w:p>
+      <w:bookmarkStart w:id="5" w:name="_GoBack"/>
       <w:bookmarkEnd w:id="5"/>
-      <w:proofErr w:type="spellEnd"/>
-      <w:r>
-        <w:t xml:space="preserve"> </w:t>
-      </w:r>
-    </w:p>
-    <w:p>
-      <w:pPr>
-        <w:rPr>
-          <w:rFonts w:ascii="Times New Roman" w:hAnsi="Times New Roman" w:cs="Times New Roman"/>
-        </w:rPr>
-      </w:pPr>
-      <w:r>
-        <w:rPr>
-          <w:rFonts w:ascii="Times New Roman" w:hAnsi="Times New Roman" w:cs="Times New Roman"/>
-        </w:rPr>
-        <w:t>Det kan kanskje fort bli litt for mye fokus på analyse og for lite fokus</w:t>
-      </w:r>
-      <w:r>
-        <w:rPr>
-          <w:rFonts w:ascii="Times New Roman" w:hAnsi="Times New Roman" w:cs="Times New Roman"/>
-        </w:rPr>
-        <w:t xml:space="preserve"> på</w:t>
-      </w:r>
-      <w:r>
-        <w:rPr>
-          <w:rFonts w:ascii="Times New Roman" w:hAnsi="Times New Roman" w:cs="Times New Roman"/>
-        </w:rPr>
-        <w:t xml:space="preserve"> fremdrift i denne rollen, men sikkert gode analytiske evner å ha med. Denne rollen er nok ikke den største delen av vår gruppe.</w:t>
-      </w:r>
-    </w:p>
-    <w:p>
-      <w:pPr>
-        <w:rPr>
-          <w:rFonts w:ascii="Times New Roman" w:hAnsi="Times New Roman" w:cs="Times New Roman"/>
-        </w:rPr>
-      </w:pPr>
-    </w:p>
-    <w:p>
-      <w:pPr>
-        <w:pStyle w:val="Overskrift3"/>
-      </w:pPr>
-      <w:bookmarkStart w:id="6" w:name="_Toc190789815"/>
-      <w:r>
-        <w:t xml:space="preserve">2.6.6 </w:t>
-      </w:r>
-      <w:r>
-        <w:t>CF – Complete Finisher</w:t>
-      </w:r>
-      <w:bookmarkEnd w:id="6"/>
-      <w:r>
-        <w:t xml:space="preserve"> </w:t>
-      </w:r>
-    </w:p>
-    <w:p>
-      <w:pPr>
-        <w:rPr>
-          <w:rFonts w:ascii="Times New Roman" w:hAnsi="Times New Roman" w:cs="Times New Roman"/>
-        </w:rPr>
-      </w:pPr>
-      <w:r>
-        <w:rPr>
-          <w:rFonts w:ascii="Times New Roman" w:hAnsi="Times New Roman" w:cs="Times New Roman"/>
-        </w:rPr>
-        <w:t xml:space="preserve">Ferdigstilleren som er nøye på at alt går ordentlig for seg, evner å gjennomføre ting, gjerne god med planleggingen. En rolle flere av oss i gruppa er villig til å ta når det trengs. </w:t>
-      </w:r>
-    </w:p>
-    <w:p>
-      <w:pPr>
-        <w:rPr>
-          <w:rFonts w:ascii="Times New Roman" w:hAnsi="Times New Roman" w:cs="Times New Roman"/>
-        </w:rPr>
-      </w:pPr>
-      <w:r>
-        <w:rPr>
-          <w:rFonts w:ascii="Times New Roman" w:hAnsi="Times New Roman" w:cs="Times New Roman"/>
-        </w:rPr>
-        <w:t>Vi har muligens fram til nå hatt mye fokus på produkt og fremdrift, slik at fokuset p</w:t>
-      </w:r>
-      <w:r>
-        <w:rPr>
-          <w:rFonts w:ascii="Times New Roman" w:hAnsi="Times New Roman" w:cs="Times New Roman"/>
-        </w:rPr>
-        <w:t xml:space="preserve">å å kjenne på hvilken rolle vi </w:t>
-      </w:r>
-      <w:r>
-        <w:rPr>
-          <w:rFonts w:ascii="Times New Roman" w:hAnsi="Times New Roman" w:cs="Times New Roman"/>
-        </w:rPr>
-        <w:t>egentlig har i gruppa</w:t>
-      </w:r>
-      <w:r>
-        <w:rPr>
-          <w:rFonts w:ascii="Times New Roman" w:hAnsi="Times New Roman" w:cs="Times New Roman"/>
-        </w:rPr>
-        <w:t>,</w:t>
-      </w:r>
-      <w:r>
-        <w:rPr>
-          <w:rFonts w:ascii="Times New Roman" w:hAnsi="Times New Roman" w:cs="Times New Roman"/>
-        </w:rPr>
-        <w:t xml:space="preserve"> kommer litt i skyggen av faktisk ferdigstillelse. Dette er noe vi kan jobbe mer med å være bevisste på for at sammensetningen av de respektive oppgavene skal gå så smidig som mulig. </w:t>
+    </w:p>
+    <w:p>
+      <w:pPr>
+        <w:rPr>
+          <w:rFonts w:ascii="Times New Roman" w:hAnsi="Times New Roman" w:cs="Times New Roman"/>
+        </w:rPr>
+      </w:pPr>
+      <w:hyperlink r:id="rId9" w:history="1">
+        <w:r>
+          <w:rPr>
+            <w:rStyle w:val="Hyperkobling"/>
+            <w:rFonts w:ascii="Times New Roman" w:hAnsi="Times New Roman" w:cs="Times New Roman"/>
+          </w:rPr>
+          <w:t>http://ressurs.inmente.no/webarkiv/Belbin/Artikler/Belbins_teammodell_teamroller.pdf</w:t>
+        </w:r>
+      </w:hyperlink>
+      <w:r>
+        <w:rPr>
+          <w:rFonts w:ascii="Times New Roman" w:hAnsi="Times New Roman" w:cs="Times New Roman"/>
+        </w:rPr>
+        <w:t xml:space="preserve">  (16.01.2013, side 3) </w:t>
       </w:r>
     </w:p>
     <w:p/>

</xml_diff>